<commit_message>
Added exam tips P1
</commit_message>
<xml_diff>
--- a/Batch data pipelines/Dataproc With Hadoop/Hadoop.docx
+++ b/Batch data pipelines/Dataproc With Hadoop/Hadoop.docx
@@ -1049,18 +1049,7 @@
           <w:bCs/>
           <w:lang w:val="fr-FR"/>
         </w:rPr>
-        <w:t xml:space="preserve">If you have many very small </w:t>
-      </w:r>
-      <w:bookmarkStart w:id="0" w:name="_GoBack"/>
-      <w:bookmarkEnd w:id="0"/>
-      <w:r>
-        <w:rPr>
-          <w:rFonts w:hint="default"/>
-          <w:b/>
-          <w:bCs/>
-          <w:lang w:val="fr-FR"/>
-        </w:rPr>
-        <w:t>blocks, it may be better to just use HDFS</w:t>
+        <w:t>If you have many very small blocks, it may be better to just use HDFS</w:t>
       </w:r>
     </w:p>
     <w:p>
@@ -1116,34 +1105,65 @@
         </w:drawing>
       </w:r>
     </w:p>
-    <w:p>
-      <w:pPr>
-        <w:rPr>
-          <w:rFonts w:hint="default"/>
-          <w:lang w:val="fr-FR"/>
-        </w:rPr>
-      </w:pPr>
-      <w:r>
-        <w:rPr>
-          <w:rFonts w:hint="default"/>
-          <w:lang w:val="fr-FR"/>
-        </w:rPr>
-        <w:t>All the storage layer network = colossus</w:t>
-      </w:r>
-    </w:p>
-    <w:p>
-      <w:pPr>
-        <w:rPr>
-          <w:rFonts w:hint="default"/>
-          <w:lang w:val="fr-FR"/>
-        </w:rPr>
-      </w:pPr>
-      <w:r>
-        <w:rPr>
-          <w:rFonts w:hint="default"/>
-          <w:lang w:val="fr-FR"/>
-        </w:rPr>
-        <w:t>All the processing layer network = Jupiter</w:t>
+    <w:p/>
+    <w:p>
+      <w:pPr>
+        <w:rPr>
+          <w:rFonts w:hint="default"/>
+          <w:sz w:val="28"/>
+          <w:szCs w:val="36"/>
+          <w:lang w:val="fr-FR"/>
+        </w:rPr>
+      </w:pPr>
+      <w:r>
+        <w:rPr>
+          <w:rFonts w:hint="default"/>
+          <w:sz w:val="28"/>
+          <w:szCs w:val="36"/>
+          <w:lang w:val="fr-FR"/>
+        </w:rPr>
+        <w:t xml:space="preserve">All the storage layer network = </w:t>
+      </w:r>
+      <w:r>
+        <w:rPr>
+          <w:rFonts w:hint="default"/>
+          <w:b/>
+          <w:bCs/>
+          <w:sz w:val="28"/>
+          <w:szCs w:val="36"/>
+          <w:lang w:val="fr-FR"/>
+        </w:rPr>
+        <w:t>colossus</w:t>
+      </w:r>
+    </w:p>
+    <w:p>
+      <w:pPr>
+        <w:rPr>
+          <w:rFonts w:hint="default"/>
+          <w:sz w:val="28"/>
+          <w:szCs w:val="36"/>
+          <w:lang w:val="fr-FR"/>
+        </w:rPr>
+      </w:pPr>
+      <w:r>
+        <w:rPr>
+          <w:rFonts w:hint="default"/>
+          <w:sz w:val="28"/>
+          <w:szCs w:val="36"/>
+          <w:lang w:val="fr-FR"/>
+        </w:rPr>
+        <w:t xml:space="preserve">All the processing layer network = </w:t>
+      </w:r>
+      <w:r>
+        <w:rPr>
+          <w:rFonts w:hint="default"/>
+          <w:b/>
+          <w:bCs/>
+          <w:sz w:val="28"/>
+          <w:szCs w:val="36"/>
+          <w:lang w:val="fr-FR"/>
+        </w:rPr>
+        <w:t>Jupiter</w:t>
       </w:r>
     </w:p>
     <w:p>
@@ -1317,6 +1337,8 @@
         </w:rPr>
         <w:t>Cloud storage isn’t a real file system. You’ll need to rename every object of a directory if you want to change the name of a directoy, changing its «path».</w:t>
       </w:r>
+      <w:bookmarkStart w:id="0" w:name="_GoBack"/>
+      <w:bookmarkEnd w:id="0"/>
     </w:p>
     <w:sectPr>
       <w:pgSz w:w="11906" w:h="16838"/>

</xml_diff>